<commit_message>
update dashboard en to
</commit_message>
<xml_diff>
--- a/documentatie/Technisch ontwerp.docx
+++ b/documentatie/Technisch ontwerp.docx
@@ -38,7 +38,6 @@
           <w:lang w:eastAsia="nl-NL"/>
         </w:rPr>
       </w:pPr>
-      <w:proofErr w:type="spellStart"/>
       <w:r>
         <w:rPr>
           <w:sz w:val="48"/>
@@ -47,7 +46,6 @@
         </w:rPr>
         <w:t>Yeet</w:t>
       </w:r>
-      <w:proofErr w:type="spellEnd"/>
     </w:p>
     <w:p>
       <w:pPr>
@@ -126,13 +124,8 @@
                               <w:t>Naam:</w:t>
                             </w:r>
                             <w:r>
-                              <w:t xml:space="preserve"> </w:t>
+                              <w:t xml:space="preserve"> Yeet</w:t>
                             </w:r>
-                            <w:proofErr w:type="spellStart"/>
-                            <w:r>
-                              <w:t>Yeet</w:t>
-                            </w:r>
-                            <w:proofErr w:type="spellEnd"/>
                           </w:p>
                           <w:p>
                             <w:pPr>
@@ -158,11 +151,12 @@
                             <w:r>
                               <w:t xml:space="preserve">Remco van </w:t>
                             </w:r>
-                            <w:proofErr w:type="spellStart"/>
                             <w:r>
-                              <w:t>oudheusden</w:t>
+                              <w:t>O</w:t>
                             </w:r>
-                            <w:proofErr w:type="spellEnd"/>
+                            <w:r>
+                              <w:t>udheusden</w:t>
+                            </w:r>
                           </w:p>
                           <w:p>
                             <w:r>
@@ -253,13 +247,8 @@
                         <w:t>Naam:</w:t>
                       </w:r>
                       <w:r>
-                        <w:t xml:space="preserve"> </w:t>
+                        <w:t xml:space="preserve"> Yeet</w:t>
                       </w:r>
-                      <w:proofErr w:type="spellStart"/>
-                      <w:r>
-                        <w:t>Yeet</w:t>
-                      </w:r>
-                      <w:proofErr w:type="spellEnd"/>
                     </w:p>
                     <w:p>
                       <w:pPr>
@@ -285,11 +274,12 @@
                       <w:r>
                         <w:t xml:space="preserve">Remco van </w:t>
                       </w:r>
-                      <w:proofErr w:type="spellStart"/>
                       <w:r>
-                        <w:t>oudheusden</w:t>
+                        <w:t>O</w:t>
                       </w:r>
-                      <w:proofErr w:type="spellEnd"/>
+                      <w:r>
+                        <w:t>udheusden</w:t>
+                      </w:r>
                     </w:p>
                     <w:p>
                       <w:r>
@@ -458,6 +448,7 @@
               <w:docPartUnique/>
             </w:docPartObj>
           </w:sdtPr>
+          <w:sdtEndPr/>
           <w:sdtContent>
             <w:p>
               <w:pPr>
@@ -1056,21 +1047,12 @@
           <w:szCs w:val="24"/>
         </w:rPr>
       </w:pPr>
-      <w:proofErr w:type="spellStart"/>
-      <w:r>
-        <w:rPr>
-          <w:sz w:val="24"/>
-          <w:szCs w:val="24"/>
-        </w:rPr>
-        <w:t>mySQL</w:t>
-      </w:r>
-      <w:proofErr w:type="spellEnd"/>
-      <w:r>
-        <w:rPr>
-          <w:sz w:val="24"/>
-          <w:szCs w:val="24"/>
-        </w:rPr>
-        <w:t xml:space="preserve"> 8.0.21</w:t>
+      <w:r>
+        <w:rPr>
+          <w:sz w:val="24"/>
+          <w:szCs w:val="24"/>
+        </w:rPr>
+        <w:t>mySQL 8.0.21</w:t>
       </w:r>
     </w:p>
     <w:p>
@@ -1108,23 +1090,7 @@
           <w:sz w:val="24"/>
           <w:szCs w:val="24"/>
         </w:rPr>
-        <w:t xml:space="preserve">De website wordt gemaakt met het design </w:t>
-      </w:r>
-      <w:proofErr w:type="spellStart"/>
-      <w:r>
-        <w:rPr>
-          <w:sz w:val="24"/>
-          <w:szCs w:val="24"/>
-        </w:rPr>
-        <w:t>pattern</w:t>
-      </w:r>
-      <w:proofErr w:type="spellEnd"/>
-      <w:r>
-        <w:rPr>
-          <w:sz w:val="24"/>
-          <w:szCs w:val="24"/>
-        </w:rPr>
-        <w:t>:</w:t>
+        <w:t>De website wordt gemaakt met het design pattern:</w:t>
       </w:r>
     </w:p>
     <w:p>
@@ -1192,169 +1158,99 @@
           <w:sz w:val="24"/>
           <w:szCs w:val="24"/>
         </w:rPr>
-        <w:t xml:space="preserve">Constants doen we helemaal met </w:t>
-      </w:r>
-      <w:proofErr w:type="spellStart"/>
-      <w:r>
-        <w:rPr>
-          <w:sz w:val="24"/>
-          <w:szCs w:val="24"/>
-        </w:rPr>
-        <w:t>uppercase</w:t>
-      </w:r>
-      <w:proofErr w:type="spellEnd"/>
-    </w:p>
-    <w:p>
-      <w:pPr>
-        <w:rPr>
-          <w:sz w:val="24"/>
-          <w:szCs w:val="24"/>
-        </w:rPr>
-      </w:pPr>
-      <w:r>
-        <w:rPr>
-          <w:sz w:val="24"/>
-          <w:szCs w:val="24"/>
-        </w:rPr>
-        <w:t xml:space="preserve">Variables doen we helemaal met </w:t>
-      </w:r>
-      <w:proofErr w:type="spellStart"/>
-      <w:r>
-        <w:rPr>
-          <w:sz w:val="24"/>
-          <w:szCs w:val="24"/>
-        </w:rPr>
-        <w:t>lowercase</w:t>
-      </w:r>
-      <w:proofErr w:type="spellEnd"/>
-    </w:p>
-    <w:p>
-      <w:pPr>
-        <w:rPr>
-          <w:sz w:val="24"/>
-          <w:szCs w:val="24"/>
-        </w:rPr>
-      </w:pPr>
-      <w:proofErr w:type="spellStart"/>
-      <w:r>
-        <w:rPr>
-          <w:sz w:val="24"/>
-          <w:szCs w:val="24"/>
-        </w:rPr>
-        <w:t>Functions</w:t>
-      </w:r>
-      <w:proofErr w:type="spellEnd"/>
-      <w:r>
-        <w:rPr>
-          <w:sz w:val="24"/>
-          <w:szCs w:val="24"/>
-        </w:rPr>
-        <w:t xml:space="preserve"> doen we met camel </w:t>
-      </w:r>
-      <w:proofErr w:type="spellStart"/>
-      <w:r>
-        <w:rPr>
-          <w:sz w:val="24"/>
-          <w:szCs w:val="24"/>
-        </w:rPr>
-        <w:t>casing</w:t>
-      </w:r>
-      <w:proofErr w:type="spellEnd"/>
-    </w:p>
-    <w:p>
-      <w:pPr>
-        <w:rPr>
-          <w:sz w:val="24"/>
-          <w:szCs w:val="24"/>
-        </w:rPr>
-      </w:pPr>
-      <w:r>
-        <w:rPr>
-          <w:sz w:val="24"/>
-          <w:szCs w:val="24"/>
-        </w:rPr>
-        <w:t xml:space="preserve">Classes doen we met pascal </w:t>
-      </w:r>
-      <w:proofErr w:type="spellStart"/>
-      <w:r>
-        <w:rPr>
-          <w:sz w:val="24"/>
-          <w:szCs w:val="24"/>
-        </w:rPr>
-        <w:t>casing</w:t>
-      </w:r>
-      <w:proofErr w:type="spellEnd"/>
-    </w:p>
-    <w:p>
-      <w:pPr>
-        <w:rPr>
-          <w:sz w:val="24"/>
-          <w:szCs w:val="24"/>
-        </w:rPr>
-      </w:pPr>
-    </w:p>
-    <w:p>
-      <w:pPr>
-        <w:rPr>
-          <w:sz w:val="24"/>
-          <w:szCs w:val="24"/>
-        </w:rPr>
-      </w:pPr>
-      <w:r>
-        <w:rPr>
-          <w:sz w:val="24"/>
-          <w:szCs w:val="24"/>
-        </w:rPr>
-        <w:t xml:space="preserve">Als open source </w:t>
-      </w:r>
-      <w:proofErr w:type="spellStart"/>
-      <w:r>
-        <w:rPr>
-          <w:sz w:val="24"/>
-          <w:szCs w:val="24"/>
-        </w:rPr>
-        <w:t>toolkit</w:t>
-      </w:r>
-      <w:proofErr w:type="spellEnd"/>
-      <w:r>
-        <w:rPr>
-          <w:sz w:val="24"/>
-          <w:szCs w:val="24"/>
-        </w:rPr>
-        <w:t xml:space="preserve"> gebruiken we bootstrap.</w:t>
-      </w:r>
-    </w:p>
-    <w:p>
-      <w:pPr>
-        <w:rPr>
-          <w:sz w:val="24"/>
-          <w:szCs w:val="24"/>
-        </w:rPr>
-      </w:pPr>
-    </w:p>
-    <w:p>
-      <w:pPr>
-        <w:rPr>
-          <w:sz w:val="24"/>
-          <w:szCs w:val="24"/>
-        </w:rPr>
-      </w:pPr>
-      <w:r>
-        <w:rPr>
-          <w:sz w:val="24"/>
-          <w:szCs w:val="24"/>
-        </w:rPr>
-        <w:t xml:space="preserve">Om te zorgen dat iedereen van het team bij de files kan uploaden we het op </w:t>
-      </w:r>
-      <w:proofErr w:type="spellStart"/>
-      <w:r>
-        <w:rPr>
-          <w:sz w:val="24"/>
-          <w:szCs w:val="24"/>
-        </w:rPr>
-        <w:t>Github</w:t>
-      </w:r>
-      <w:proofErr w:type="spellEnd"/>
+        <w:t>Constants doen we helemaal met uppercase</w:t>
+      </w:r>
+    </w:p>
+    <w:p>
+      <w:pPr>
+        <w:rPr>
+          <w:sz w:val="24"/>
+          <w:szCs w:val="24"/>
+        </w:rPr>
+      </w:pPr>
+      <w:r>
+        <w:rPr>
+          <w:sz w:val="24"/>
+          <w:szCs w:val="24"/>
+        </w:rPr>
+        <w:t>Variables doen we helemaal met lowercase</w:t>
+      </w:r>
+    </w:p>
+    <w:p>
+      <w:pPr>
+        <w:rPr>
+          <w:sz w:val="24"/>
+          <w:szCs w:val="24"/>
+        </w:rPr>
+      </w:pPr>
+      <w:r>
+        <w:rPr>
+          <w:sz w:val="24"/>
+          <w:szCs w:val="24"/>
+        </w:rPr>
+        <w:t>Functions doen we met camel casing</w:t>
+      </w:r>
+    </w:p>
+    <w:p>
+      <w:pPr>
+        <w:rPr>
+          <w:sz w:val="24"/>
+          <w:szCs w:val="24"/>
+        </w:rPr>
+      </w:pPr>
+      <w:r>
+        <w:rPr>
+          <w:sz w:val="24"/>
+          <w:szCs w:val="24"/>
+        </w:rPr>
+        <w:t>Classes doen we met pascal casing</w:t>
+      </w:r>
+    </w:p>
+    <w:p>
+      <w:pPr>
+        <w:rPr>
+          <w:sz w:val="24"/>
+          <w:szCs w:val="24"/>
+        </w:rPr>
+      </w:pPr>
+    </w:p>
+    <w:p>
+      <w:pPr>
+        <w:rPr>
+          <w:sz w:val="24"/>
+          <w:szCs w:val="24"/>
+        </w:rPr>
+      </w:pPr>
+      <w:r>
+        <w:rPr>
+          <w:sz w:val="24"/>
+          <w:szCs w:val="24"/>
+        </w:rPr>
+        <w:t>Als open source toolkit gebruiken we bootstrap.</w:t>
+      </w:r>
+    </w:p>
+    <w:p>
+      <w:pPr>
+        <w:rPr>
+          <w:sz w:val="24"/>
+          <w:szCs w:val="24"/>
+        </w:rPr>
+      </w:pPr>
+    </w:p>
+    <w:p>
+      <w:pPr>
+        <w:rPr>
+          <w:sz w:val="24"/>
+          <w:szCs w:val="24"/>
+        </w:rPr>
+      </w:pPr>
+      <w:r>
+        <w:rPr>
+          <w:sz w:val="24"/>
+          <w:szCs w:val="24"/>
+        </w:rPr>
+        <w:t>Om te zorgen dat iedereen van het team bij de files kan uploaden we het op Github</w:t>
+      </w:r>
       <w:r>
         <w:rPr>
           <w:sz w:val="24"/>
@@ -1460,111 +1356,131 @@
           <w:sz w:val="48"/>
           <w:szCs w:val="48"/>
         </w:rPr>
-        <w:t>Functionaliteiten</w:t>
-      </w:r>
-    </w:p>
-    <w:p>
-      <w:pPr>
-        <w:rPr>
-          <w:sz w:val="24"/>
-          <w:szCs w:val="24"/>
-        </w:rPr>
-      </w:pPr>
-      <w:r>
-        <w:rPr>
-          <w:sz w:val="24"/>
-          <w:szCs w:val="24"/>
-        </w:rPr>
-        <w:t>De Technische Functionaliteiten van de website zijn</w:t>
-      </w:r>
-      <w:r>
-        <w:rPr>
-          <w:sz w:val="24"/>
-          <w:szCs w:val="24"/>
-        </w:rPr>
-        <w:t xml:space="preserve"> als volgt</w:t>
-      </w:r>
-      <w:r>
-        <w:rPr>
-          <w:sz w:val="24"/>
-          <w:szCs w:val="24"/>
-        </w:rPr>
-        <w:t>:</w:t>
-      </w:r>
-    </w:p>
-    <w:p>
-      <w:pPr>
-        <w:rPr>
-          <w:sz w:val="24"/>
-          <w:szCs w:val="24"/>
-        </w:rPr>
-      </w:pPr>
-      <w:r>
-        <w:rPr>
-          <w:sz w:val="24"/>
-          <w:szCs w:val="24"/>
-        </w:rPr>
-        <w:t>Alle pagina’s zullen dezelfde navigatie gebruiken ook zal je door op het logo te klikken terug gaan naar de hoofdpagina.</w:t>
-      </w:r>
-      <w:r>
-        <w:rPr>
-          <w:sz w:val="24"/>
-          <w:szCs w:val="24"/>
-        </w:rPr>
-        <w:t xml:space="preserve"> Dit geld alleen niet als je bent ingelogd als </w:t>
-      </w:r>
-      <w:proofErr w:type="spellStart"/>
-      <w:r>
-        <w:rPr>
-          <w:sz w:val="24"/>
-          <w:szCs w:val="24"/>
-        </w:rPr>
-        <w:t>admin</w:t>
-      </w:r>
-      <w:proofErr w:type="spellEnd"/>
-      <w:r>
-        <w:rPr>
-          <w:sz w:val="24"/>
-          <w:szCs w:val="24"/>
-        </w:rPr>
-        <w:t>/bioscoop.</w:t>
-      </w:r>
-    </w:p>
-    <w:p>
-      <w:bookmarkStart w:id="3" w:name="_Hlk53018010"/>
-      <w:r>
-        <w:t xml:space="preserve">Ook zullen alle pagina’s dezelfde </w:t>
-      </w:r>
-      <w:proofErr w:type="spellStart"/>
-      <w:r>
-        <w:t>footer</w:t>
-      </w:r>
-      <w:proofErr w:type="spellEnd"/>
-      <w:r>
-        <w:t xml:space="preserve"> hebben waar het cookie, algemene voorwaarden en privacy beleid te vinden zal zijn. Er zit ook wat extra informatie over de website bij.</w:t>
-      </w:r>
-    </w:p>
-    <w:bookmarkEnd w:id="3"/>
-    <w:p>
-      <w:pPr>
-        <w:rPr>
-          <w:sz w:val="24"/>
-          <w:szCs w:val="24"/>
-        </w:rPr>
-      </w:pPr>
-    </w:p>
-    <w:p>
-      <w:pPr>
-        <w:spacing w:after="200" w:line="276" w:lineRule="auto"/>
-        <w:rPr>
-          <w:rFonts w:asciiTheme="majorHAnsi" w:eastAsiaTheme="majorEastAsia" w:hAnsiTheme="majorHAnsi" w:cstheme="majorBidi"/>
+        <w:t>Gebruikersschermen</w:t>
+      </w:r>
+    </w:p>
+    <w:p>
+      <w:pPr>
+        <w:rPr>
           <w:b/>
           <w:bCs/>
+          <w:sz w:val="24"/>
+          <w:szCs w:val="24"/>
+        </w:rPr>
+      </w:pPr>
+      <w:r>
+        <w:rPr>
+          <w:b/>
+          <w:bCs/>
+          <w:sz w:val="24"/>
+          <w:szCs w:val="24"/>
+        </w:rPr>
+        <w:t xml:space="preserve">Home: </w:t>
+      </w:r>
+    </w:p>
+    <w:p>
+      <w:pPr>
+        <w:spacing w:line="240" w:lineRule="auto"/>
+        <w:rPr>
+          <w:rFonts w:ascii="Calibri" w:hAnsi="Calibri" w:cs="Calibri"/>
+          <w:color w:val="000000"/>
+        </w:rPr>
+      </w:pPr>
+      <w:r>
+        <w:rPr>
+          <w:rFonts w:ascii="Calibri" w:hAnsi="Calibri" w:cs="Calibri"/>
+          <w:color w:val="000000"/>
+        </w:rPr>
+        <w:t xml:space="preserve">Op de hoofdpagina zal doormiddel van eenvoudige php en sql code de </w:t>
+      </w:r>
+      <w:r>
+        <w:rPr>
+          <w:rFonts w:ascii="Calibri" w:hAnsi="Calibri" w:cs="Calibri"/>
+          <w:color w:val="000000"/>
+        </w:rPr>
+        <w:t>bioscopen</w:t>
+      </w:r>
+      <w:r>
+        <w:rPr>
+          <w:rFonts w:ascii="Calibri" w:hAnsi="Calibri" w:cs="Calibri"/>
+          <w:color w:val="000000"/>
+        </w:rPr>
+        <w:t xml:space="preserve"> uit de database worden gehaald, en dit zal dan vervolgens in een mooie array worden gestopt</w:t>
+      </w:r>
+      <w:r>
+        <w:rPr>
+          <w:rFonts w:ascii="Calibri" w:hAnsi="Calibri" w:cs="Calibri"/>
+          <w:color w:val="000000"/>
+        </w:rPr>
+        <w:t>.</w:t>
+      </w:r>
+      <w:r>
+        <w:rPr>
+          <w:rFonts w:ascii="Calibri" w:hAnsi="Calibri" w:cs="Calibri"/>
+          <w:color w:val="000000"/>
+        </w:rPr>
+        <w:t xml:space="preserve"> </w:t>
+      </w:r>
+    </w:p>
+    <w:p>
+      <w:pPr>
+        <w:spacing w:line="240" w:lineRule="auto"/>
+        <w:rPr>
+          <w:rFonts w:ascii="Calibri" w:hAnsi="Calibri" w:cs="Calibri"/>
+          <w:color w:val="000000"/>
+        </w:rPr>
+      </w:pPr>
+      <w:r>
+        <w:rPr>
+          <w:rFonts w:ascii="Calibri" w:hAnsi="Calibri" w:cs="Calibri"/>
+          <w:color w:val="000000"/>
+        </w:rPr>
+        <w:t>Hoe meer bioscopen er toevoegd worden hoe meer er in de array staan en op het scherm getoond wordt</w:t>
+      </w:r>
+    </w:p>
+    <w:p>
+      <w:pPr>
+        <w:spacing w:after="200" w:line="276" w:lineRule="auto"/>
+        <w:rPr>
+          <w:rFonts w:ascii="Calibri" w:hAnsi="Calibri" w:cs="Calibri"/>
+          <w:b/>
+          <w:bCs/>
+          <w:color w:val="000000"/>
+          <w:sz w:val="24"/>
+          <w:szCs w:val="24"/>
+        </w:rPr>
+      </w:pPr>
+      <w:r>
+        <w:rPr>
+          <w:rFonts w:ascii="Calibri" w:hAnsi="Calibri" w:cs="Calibri"/>
+          <w:b/>
+          <w:bCs/>
+          <w:color w:val="000000"/>
+          <w:sz w:val="24"/>
+          <w:szCs w:val="24"/>
+        </w:rPr>
+        <w:t>Contact:</w:t>
+      </w:r>
+    </w:p>
+    <w:p>
+      <w:pPr>
+        <w:spacing w:after="200" w:line="276" w:lineRule="auto"/>
+        <w:rPr>
+          <w:rFonts w:asciiTheme="majorHAnsi" w:eastAsiaTheme="majorEastAsia" w:hAnsiTheme="majorHAnsi" w:cstheme="majorBidi"/>
           <w:color w:val="2F5496" w:themeColor="accent1" w:themeShade="BF"/>
-          <w:sz w:val="28"/>
-          <w:szCs w:val="28"/>
-        </w:rPr>
-      </w:pPr>
+          <w:sz w:val="24"/>
+          <w:szCs w:val="24"/>
+        </w:rPr>
+      </w:pPr>
+      <w:r>
+        <w:rPr>
+          <w:rFonts w:ascii="Calibri" w:hAnsi="Calibri" w:cs="Calibri"/>
+          <w:color w:val="000000"/>
+          <w:sz w:val="24"/>
+          <w:szCs w:val="24"/>
+        </w:rPr>
+        <w:t>Wanneer je het formulier invult op de contactpagina zal doormiddel van php code je bericht doorverstuurd worden naar de admin pagina.</w:t>
+      </w:r>
     </w:p>
     <w:p>
       <w:pPr>

</xml_diff>